<commit_message>
pushing the second part of the project
</commit_message>
<xml_diff>
--- a/report.docx
+++ b/report.docx
@@ -275,15 +275,7 @@
       </w:r>
       <w:proofErr w:type="spellEnd"/>
       <w:r>
-        <w:t xml:space="preserve">, Lat, </w:t>
-      </w:r>
-      <w:proofErr w:type="gramStart"/>
-      <w:r>
-        <w:t>Long</w:t>
-      </w:r>
-      <w:proofErr w:type="gramEnd"/>
-      <w:r>
-        <w:t xml:space="preserve">_, </w:t>
+        <w:t xml:space="preserve">, Lat, Long_, </w:t>
       </w:r>
       <w:proofErr w:type="spellStart"/>
       <w:r>
@@ -476,7 +468,10 @@
         <w:ind w:left="1080"/>
       </w:pPr>
       <w:r>
-        <w:t>Keep rows that have hospital beds for the most recent 5 years for each country.</w:t>
+        <w:t>Keep rows that have hospital beds for the most year for each country</w:t>
+      </w:r>
+      <w:r>
+        <w:t>, then remove the column Year.</w:t>
       </w:r>
     </w:p>
     <w:p>
@@ -554,6 +549,7 @@
         <w:ind w:left="1440"/>
       </w:pPr>
       <w:r>
+        <w:lastRenderedPageBreak/>
         <w:t xml:space="preserve">Solution: </w:t>
       </w:r>
       <w:proofErr w:type="spellStart"/>
@@ -577,7 +573,6 @@
         </w:numPr>
       </w:pPr>
       <w:r>
-        <w:lastRenderedPageBreak/>
         <w:t>Add up the male/female population:</w:t>
       </w:r>
     </w:p>
@@ -716,190 +711,189 @@
         </w:numPr>
       </w:pPr>
       <w:r>
+        <w:t>“Iran (Islamic Republic of)” (</w:t>
+      </w:r>
+      <w:proofErr w:type="spellStart"/>
+      <w:r>
+        <w:t>hospital_beds</w:t>
+      </w:r>
+      <w:proofErr w:type="spellEnd"/>
+      <w:r>
+        <w:t>) replaced by “Iran”</w:t>
+      </w:r>
+    </w:p>
+    <w:p>
+      <w:pPr>
+        <w:pStyle w:val="ListParagraph"/>
+        <w:numPr>
+          <w:ilvl w:val="0"/>
+          <w:numId w:val="5"/>
+        </w:numPr>
+      </w:pPr>
+      <w:r>
         <w:t>“</w:t>
       </w:r>
       <w:r>
-        <w:t xml:space="preserve">Iran </w:t>
-      </w:r>
-      <w:r>
-        <w:t>(</w:t>
-      </w:r>
-      <w:r>
-        <w:t>Islamic Re</w:t>
-      </w:r>
-      <w:r>
-        <w:t>public of)”</w:t>
-      </w:r>
-      <w:r>
-        <w:t xml:space="preserve"> (</w:t>
+        <w:t>United Kingdom of Great Britain and Northern Ireland</w:t>
+      </w:r>
+      <w:r>
+        <w:t>” (</w:t>
       </w:r>
       <w:proofErr w:type="spellStart"/>
       <w:r>
+        <w:t>hospital_bed</w:t>
+      </w:r>
+      <w:proofErr w:type="spellEnd"/>
+      <w:r>
+        <w:t>) replaced by “</w:t>
+      </w:r>
+      <w:proofErr w:type="spellStart"/>
+      <w:r>
+        <w:t>Unied</w:t>
+      </w:r>
+      <w:proofErr w:type="spellEnd"/>
+      <w:r>
+        <w:t xml:space="preserve"> Kingdom”</w:t>
+      </w:r>
+    </w:p>
+    <w:p>
+      <w:pPr>
+        <w:pStyle w:val="ListParagraph"/>
+        <w:numPr>
+          <w:ilvl w:val="0"/>
+          <w:numId w:val="5"/>
+        </w:numPr>
+      </w:pPr>
+      <w:r>
+        <w:t>“Republic of Korea” (</w:t>
+      </w:r>
+      <w:proofErr w:type="spellStart"/>
+      <w:r>
         <w:t>hospital_beds</w:t>
       </w:r>
       <w:proofErr w:type="spellEnd"/>
       <w:r>
-        <w:t xml:space="preserve">) replaced by </w:t>
+        <w:t>) replaced by “South Korea”</w:t>
+      </w:r>
+    </w:p>
+    <w:p>
+      <w:pPr>
+        <w:pStyle w:val="ListParagraph"/>
+        <w:numPr>
+          <w:ilvl w:val="0"/>
+          <w:numId w:val="5"/>
+        </w:numPr>
+      </w:pPr>
+      <w:r>
+        <w:t>“Korea, South” (</w:t>
+      </w:r>
+      <w:proofErr w:type="spellStart"/>
+      <w:r>
+        <w:t>vaccine_doses</w:t>
+      </w:r>
+      <w:proofErr w:type="spellEnd"/>
+      <w:r>
+        <w:t>) replaced by “South Korea”</w:t>
+      </w:r>
+    </w:p>
+    <w:p>
+      <w:pPr>
+        <w:pStyle w:val="ListParagraph"/>
+        <w:numPr>
+          <w:ilvl w:val="0"/>
+          <w:numId w:val="3"/>
+        </w:numPr>
+      </w:pPr>
+      <w:r>
+        <w:t>Join tables:</w:t>
+      </w:r>
+    </w:p>
+    <w:p>
+      <w:pPr>
+        <w:pStyle w:val="ListParagraph"/>
+        <w:ind w:left="1440"/>
+      </w:pPr>
+      <w:r>
+        <w:t xml:space="preserve">Match column name to join: Rename </w:t>
       </w:r>
       <w:r>
         <w:t>“</w:t>
       </w:r>
-      <w:r>
-        <w:t>Iran</w:t>
-      </w:r>
+      <w:proofErr w:type="spellStart"/>
+      <w:r>
+        <w:t>Country_Region</w:t>
+      </w:r>
+      <w:proofErr w:type="spellEnd"/>
       <w:r>
         <w:t>”</w:t>
       </w:r>
-    </w:p>
-    <w:p>
-      <w:pPr>
-        <w:pStyle w:val="ListParagraph"/>
-        <w:numPr>
-          <w:ilvl w:val="0"/>
-          <w:numId w:val="5"/>
-        </w:numPr>
-      </w:pPr>
+      <w:r>
+        <w:t xml:space="preserve"> to </w:t>
+      </w:r>
       <w:r>
         <w:t>“</w:t>
       </w:r>
       <w:r>
-        <w:t>United Kingdom of Great Britain and Northern Ireland</w:t>
-      </w:r>
-      <w:r>
-        <w:t>” (</w:t>
+        <w:t>Country</w:t>
+      </w:r>
+      <w:r>
+        <w:t>”, “Country Name” to “Country”</w:t>
+      </w:r>
+    </w:p>
+    <w:p>
+      <w:pPr>
+        <w:pStyle w:val="ListParagraph"/>
+        <w:ind w:left="1440"/>
+      </w:pPr>
+      <w:r>
+        <w:t xml:space="preserve">Full join </w:t>
       </w:r>
       <w:proofErr w:type="spellStart"/>
       <w:r>
-        <w:t>hospital_bed</w:t>
+        <w:t>vaccine_doses</w:t>
       </w:r>
       <w:proofErr w:type="spellEnd"/>
       <w:r>
-        <w:t>) replaced by “</w:t>
+        <w:t xml:space="preserve"> table and </w:t>
       </w:r>
       <w:proofErr w:type="spellStart"/>
       <w:r>
-        <w:t>Unied</w:t>
+        <w:t>hospital_beds</w:t>
       </w:r>
       <w:proofErr w:type="spellEnd"/>
       <w:r>
-        <w:t xml:space="preserve"> Kingdom”</w:t>
-      </w:r>
-    </w:p>
-    <w:p>
-      <w:pPr>
-        <w:pStyle w:val="ListParagraph"/>
-        <w:numPr>
-          <w:ilvl w:val="0"/>
-          <w:numId w:val="5"/>
-        </w:numPr>
-      </w:pPr>
-      <w:r>
-        <w:t>“Republic of Korea” (</w:t>
+        <w:t xml:space="preserve"> table by “Country”, then full join the output table with demographics table by “Country”, saved as “</w:t>
       </w:r>
       <w:proofErr w:type="spellStart"/>
       <w:r>
-        <w:t>hospital_beds</w:t>
+        <w:t>my_data</w:t>
       </w:r>
       <w:proofErr w:type="spellEnd"/>
       <w:r>
-        <w:t>) replaced by “South Korea”</w:t>
-      </w:r>
-    </w:p>
-    <w:p>
-      <w:pPr>
-        <w:pStyle w:val="ListParagraph"/>
-        <w:numPr>
-          <w:ilvl w:val="0"/>
-          <w:numId w:val="5"/>
-        </w:numPr>
-      </w:pPr>
-      <w:r>
-        <w:t>“Korea, South” (</w:t>
+        <w:t>” data frame.</w:t>
+      </w:r>
+    </w:p>
+    <w:p>
+      <w:pPr>
+        <w:pStyle w:val="ListParagraph"/>
+        <w:ind w:left="1440"/>
+      </w:pPr>
+    </w:p>
+    <w:p>
+      <w:pPr>
+        <w:pStyle w:val="ListParagraph"/>
+        <w:ind w:left="1440"/>
+      </w:pPr>
+      <w:r>
+        <w:t>The resulting data frame, called “</w:t>
       </w:r>
       <w:proofErr w:type="spellStart"/>
       <w:r>
-        <w:t>vaccine_doses</w:t>
+        <w:t>my_data</w:t>
       </w:r>
       <w:proofErr w:type="spellEnd"/>
       <w:r>
-        <w:t>) replaced by “South Korea”</w:t>
-      </w:r>
-    </w:p>
-    <w:p>
-      <w:pPr>
-        <w:pStyle w:val="ListParagraph"/>
-        <w:numPr>
-          <w:ilvl w:val="0"/>
-          <w:numId w:val="3"/>
-        </w:numPr>
-      </w:pPr>
-      <w:r>
-        <w:t>Join tables:</w:t>
-      </w:r>
-    </w:p>
-    <w:p>
-      <w:pPr>
-        <w:pStyle w:val="ListParagraph"/>
-        <w:ind w:left="1440"/>
-      </w:pPr>
-      <w:r>
-        <w:t xml:space="preserve">Match column name to join: Rename </w:t>
-      </w:r>
-      <w:r>
-        <w:t>“</w:t>
-      </w:r>
-      <w:proofErr w:type="spellStart"/>
-      <w:r>
-        <w:t>Country_Region</w:t>
-      </w:r>
-      <w:proofErr w:type="spellEnd"/>
-      <w:r>
-        <w:t>”</w:t>
-      </w:r>
-      <w:r>
-        <w:t xml:space="preserve"> to </w:t>
-      </w:r>
-      <w:r>
-        <w:t>“</w:t>
-      </w:r>
-      <w:r>
-        <w:t>Country</w:t>
-      </w:r>
-      <w:r>
-        <w:t>”, “Country Name” to “Country”</w:t>
-      </w:r>
-    </w:p>
-    <w:p>
-      <w:pPr>
-        <w:pStyle w:val="ListParagraph"/>
-        <w:ind w:left="1440"/>
-      </w:pPr>
-      <w:r>
-        <w:t xml:space="preserve">Full join </w:t>
-      </w:r>
-      <w:proofErr w:type="spellStart"/>
-      <w:r>
-        <w:t>vaccine_doses</w:t>
-      </w:r>
-      <w:proofErr w:type="spellEnd"/>
-      <w:r>
-        <w:t xml:space="preserve"> table and </w:t>
-      </w:r>
-      <w:proofErr w:type="spellStart"/>
-      <w:r>
-        <w:t>hospital_beds</w:t>
-      </w:r>
-      <w:proofErr w:type="spellEnd"/>
-      <w:r>
-        <w:t xml:space="preserve"> table by “Country”, then full join the output table with demographics table by “Country”, saved as “</w:t>
-      </w:r>
-      <w:proofErr w:type="spellStart"/>
-      <w:r>
-        <w:t>my_data</w:t>
-      </w:r>
-      <w:proofErr w:type="spellEnd"/>
-      <w:r>
-        <w:t>” data frame.</w:t>
+        <w:t>”, looks like this:</w:t>
       </w:r>
     </w:p>
     <w:p>
@@ -914,11 +908,14 @@
         <w:ind w:left="0"/>
       </w:pPr>
       <w:r>
+        <w:rPr>
+          <w:noProof/>
+        </w:rPr>
         <w:drawing>
-          <wp:inline distT="0" distB="0" distL="0" distR="0" wp14:anchorId="514EF690" wp14:editId="7A969B4F">
-            <wp:extent cx="5943600" cy="1442720"/>
-            <wp:effectExtent l="0" t="0" r="0" b="5080"/>
-            <wp:docPr id="1" name="Picture 1" descr="Table&#10;&#10;Description automatically generated with medium confidence"/>
+          <wp:inline distT="0" distB="0" distL="0" distR="0" wp14:anchorId="4AE7A0F0" wp14:editId="7EB1B19E">
+            <wp:extent cx="5943600" cy="2510790"/>
+            <wp:effectExtent l="0" t="0" r="0" b="3810"/>
+            <wp:docPr id="1" name="Picture 1"/>
             <wp:cNvGraphicFramePr>
               <a:graphicFrameLocks xmlns:a="http://schemas.openxmlformats.org/drawingml/2006/main" noChangeAspect="1"/>
             </wp:cNvGraphicFramePr>
@@ -926,7 +923,7 @@
               <a:graphicData uri="http://schemas.openxmlformats.org/drawingml/2006/picture">
                 <pic:pic xmlns:pic="http://schemas.openxmlformats.org/drawingml/2006/picture">
                   <pic:nvPicPr>
-                    <pic:cNvPr id="1" name="Picture 1" descr="Table&#10;&#10;Description automatically generated with medium confidence"/>
+                    <pic:cNvPr id="1" name=""/>
                     <pic:cNvPicPr/>
                   </pic:nvPicPr>
                   <pic:blipFill>
@@ -938,7 +935,7 @@
                   <pic:spPr>
                     <a:xfrm>
                       <a:off x="0" y="0"/>
-                      <a:ext cx="5943600" cy="1442720"/>
+                      <a:ext cx="5943600" cy="2510790"/>
                     </a:xfrm>
                     <a:prstGeom prst="rect">
                       <a:avLst/>
@@ -977,8 +974,1188 @@
         <w:t>Linear modeling the Covid vaccine rate:</w:t>
       </w:r>
     </w:p>
+    <w:p>
+      <w:pPr>
+        <w:pStyle w:val="ListParagraph"/>
+        <w:numPr>
+          <w:ilvl w:val="0"/>
+          <w:numId w:val="7"/>
+        </w:numPr>
+      </w:pPr>
+      <w:r>
+        <w:t>Ind</w:t>
+      </w:r>
+      <w:r>
+        <w:t>ependent variables that are available for modeling:</w:t>
+      </w:r>
+    </w:p>
+    <w:p>
+      <w:pPr>
+        <w:pStyle w:val="ListParagraph"/>
+        <w:numPr>
+          <w:ilvl w:val="0"/>
+          <w:numId w:val="5"/>
+        </w:numPr>
+        <w:ind w:left="1440"/>
+      </w:pPr>
+      <w:r>
+        <w:t>Population</w:t>
+      </w:r>
+      <w:r>
+        <w:t>:</w:t>
+      </w:r>
+      <w:r>
+        <w:t xml:space="preserve"> indicate</w:t>
+      </w:r>
+      <w:r>
+        <w:t>s the</w:t>
+      </w:r>
+      <w:r>
+        <w:t xml:space="preserve"> population size</w:t>
+      </w:r>
+      <w:r>
+        <w:t>. A country with large population may have some constraints in disseminating vaccines.</w:t>
+      </w:r>
+    </w:p>
+    <w:p>
+      <w:pPr>
+        <w:pStyle w:val="ListParagraph"/>
+        <w:numPr>
+          <w:ilvl w:val="0"/>
+          <w:numId w:val="5"/>
+        </w:numPr>
+        <w:ind w:left="1440"/>
+      </w:pPr>
+      <w:r>
+        <w:t>‘Hospital beds (per 10 000 population)’</w:t>
+      </w:r>
+      <w:r>
+        <w:t>:</w:t>
+      </w:r>
+      <w:r>
+        <w:t xml:space="preserve"> indicate</w:t>
+      </w:r>
+      <w:r>
+        <w:t>s</w:t>
+      </w:r>
+      <w:r>
+        <w:t xml:space="preserve"> the infrastructure of healthcare system of a country</w:t>
+      </w:r>
+      <w:r>
+        <w:t xml:space="preserve">. The lower number of hospital bed per 10,000 population may </w:t>
+      </w:r>
+      <w:r>
+        <w:lastRenderedPageBreak/>
+        <w:t xml:space="preserve">demonstrate that the country </w:t>
+      </w:r>
+      <w:r>
+        <w:t>does not have enough capacity to provide health care services to its people</w:t>
+      </w:r>
+      <w:r>
+        <w:t>, therefore affecting the vaccination rate.</w:t>
+      </w:r>
+    </w:p>
+    <w:p>
+      <w:pPr>
+        <w:pStyle w:val="ListParagraph"/>
+        <w:numPr>
+          <w:ilvl w:val="0"/>
+          <w:numId w:val="5"/>
+        </w:numPr>
+        <w:ind w:left="1440"/>
+      </w:pPr>
+      <w:r>
+        <w:t>SP.DYN.LE00.IN (life expectancy at birth of each country)</w:t>
+      </w:r>
+      <w:r>
+        <w:t>: this statistic</w:t>
+      </w:r>
+      <w:r>
+        <w:t xml:space="preserve"> assess</w:t>
+      </w:r>
+      <w:r>
+        <w:t>es</w:t>
+      </w:r>
+      <w:r>
+        <w:t xml:space="preserve"> the population health</w:t>
+      </w:r>
+      <w:r>
+        <w:t xml:space="preserve">. </w:t>
+      </w:r>
+      <w:r>
+        <w:t xml:space="preserve">For instance, </w:t>
+      </w:r>
+      <w:r>
+        <w:t>Japan has this value of 83.79, meaning a child newly born in Japan is expected to live 83.79 years, hence their people may have better health foundation.</w:t>
+      </w:r>
+    </w:p>
+    <w:p>
+      <w:pPr>
+        <w:pStyle w:val="ListParagraph"/>
+        <w:numPr>
+          <w:ilvl w:val="0"/>
+          <w:numId w:val="5"/>
+        </w:numPr>
+        <w:ind w:left="1440"/>
+      </w:pPr>
+      <w:r>
+        <w:t>SP.DYN.AMRT</w:t>
+      </w:r>
+      <w:r>
+        <w:t xml:space="preserve"> (Mortality rate of each country)</w:t>
+      </w:r>
+      <w:r>
+        <w:t xml:space="preserve">: this statistic </w:t>
+      </w:r>
+      <w:r>
+        <w:t>may</w:t>
+      </w:r>
+      <w:r>
+        <w:t xml:space="preserve"> partly reflect the capability of a healthcare system, hence it can be combined with </w:t>
+      </w:r>
+      <w:r>
+        <w:t>‘</w:t>
+      </w:r>
+      <w:r>
+        <w:t>Hospital beds (per 10 000 population)’</w:t>
+      </w:r>
+      <w:r>
+        <w:t>to predict the vaccination rate.</w:t>
+      </w:r>
+    </w:p>
+    <w:p>
+      <w:pPr>
+        <w:pStyle w:val="ListParagraph"/>
+        <w:numPr>
+          <w:ilvl w:val="0"/>
+          <w:numId w:val="5"/>
+        </w:numPr>
+        <w:ind w:left="1440"/>
+      </w:pPr>
+      <w:r>
+        <w:t xml:space="preserve">SP.URB.TOTL (Urban population), SP.POP.80UP (population ages 80 and above), SP.POP.1564.IN (population ages 15-64), SP.POP.0014.IN (population ages 0-14), SP.POP.65UP.IN (population ages 65 and above): since each country has different population size, we should examine the </w:t>
+      </w:r>
+      <w:r>
+        <w:t>proportions of each kind per total population rather than the absolute parameters.</w:t>
+      </w:r>
+    </w:p>
+    <w:p>
+      <w:pPr>
+        <w:pStyle w:val="ListParagraph"/>
+        <w:ind w:left="1440"/>
+      </w:pPr>
+    </w:p>
+    <w:p>
+      <w:pPr>
+        <w:pStyle w:val="ListParagraph"/>
+        <w:numPr>
+          <w:ilvl w:val="0"/>
+          <w:numId w:val="7"/>
+        </w:numPr>
+      </w:pPr>
+      <w:r>
+        <w:t>Transf</w:t>
+      </w:r>
+      <w:r>
+        <w:t>orm</w:t>
+      </w:r>
+      <w:r>
+        <w:t>ed variables</w:t>
+      </w:r>
+      <w:r>
+        <w:t xml:space="preserve"> as predictors </w:t>
+      </w:r>
+      <w:r>
+        <w:t>for modeling:</w:t>
+      </w:r>
+    </w:p>
+    <w:p>
+      <w:pPr>
+        <w:pStyle w:val="ListParagraph"/>
+        <w:numPr>
+          <w:ilvl w:val="0"/>
+          <w:numId w:val="5"/>
+        </w:numPr>
+        <w:ind w:left="1440"/>
+      </w:pPr>
+      <w:r>
+        <w:t>Proportion_65UP (proportion of population age 65 and above per total population)</w:t>
+      </w:r>
+      <w:r>
+        <w:t xml:space="preserve">: the higher rate indicates an aging </w:t>
+      </w:r>
+      <w:r>
+        <w:t>population</w:t>
+      </w:r>
+      <w:r>
+        <w:t>. This is also a population at high risk of death from Covid;</w:t>
+      </w:r>
+      <w:r>
+        <w:t xml:space="preserve"> hence the country may </w:t>
+      </w:r>
+      <w:r>
+        <w:t xml:space="preserve">have to accelerate </w:t>
+      </w:r>
+      <w:r>
+        <w:t xml:space="preserve">the </w:t>
+      </w:r>
+      <w:r>
+        <w:t>vaccination of this population in order to reduce the number of deaths.</w:t>
+      </w:r>
+    </w:p>
+    <w:p>
+      <w:pPr>
+        <w:pStyle w:val="ListParagraph"/>
+        <w:numPr>
+          <w:ilvl w:val="0"/>
+          <w:numId w:val="5"/>
+        </w:numPr>
+        <w:ind w:left="1440"/>
+      </w:pPr>
+      <w:r>
+        <w:t>Proportion_</w:t>
+      </w:r>
+      <w:r>
+        <w:t>1564</w:t>
+      </w:r>
+      <w:r>
+        <w:t xml:space="preserve"> (proportion of population age </w:t>
+      </w:r>
+      <w:r>
+        <w:t>15-64</w:t>
+      </w:r>
+      <w:r>
+        <w:t xml:space="preserve"> per total population)</w:t>
+      </w:r>
+      <w:r>
+        <w:t xml:space="preserve">: </w:t>
+      </w:r>
+      <w:r>
+        <w:t>This is the main working population that creates wealth for society</w:t>
+      </w:r>
+      <w:r>
+        <w:t>.</w:t>
+      </w:r>
+    </w:p>
+    <w:p>
+      <w:pPr>
+        <w:pStyle w:val="ListParagraph"/>
+        <w:numPr>
+          <w:ilvl w:val="0"/>
+          <w:numId w:val="5"/>
+        </w:numPr>
+        <w:ind w:left="1440"/>
+      </w:pPr>
+      <w:proofErr w:type="spellStart"/>
+      <w:r>
+        <w:t>Proportion_urban</w:t>
+      </w:r>
+      <w:proofErr w:type="spellEnd"/>
+      <w:r>
+        <w:t>: the proportion of urban population per total population may have some effect on the dissemination of vaccine over a country.</w:t>
+      </w:r>
+    </w:p>
+    <w:p>
+      <w:pPr>
+        <w:pStyle w:val="ListParagraph"/>
+        <w:ind w:left="1440"/>
+      </w:pPr>
+    </w:p>
+    <w:p>
+      <w:pPr>
+        <w:pStyle w:val="ListParagraph"/>
+        <w:numPr>
+          <w:ilvl w:val="0"/>
+          <w:numId w:val="7"/>
+        </w:numPr>
+      </w:pPr>
+      <w:r>
+        <w:t>Scatterplot of the most recent vaccination rate for every country and the number of days since first vaccination:</w:t>
+      </w:r>
+    </w:p>
+    <w:p>
+      <w:pPr>
+        <w:pStyle w:val="ListParagraph"/>
+        <w:ind w:left="1080"/>
+      </w:pPr>
+      <w:r>
+        <w:rPr>
+          <w:noProof/>
+        </w:rPr>
+        <w:lastRenderedPageBreak/>
+        <w:drawing>
+          <wp:inline distT="0" distB="0" distL="0" distR="0" wp14:anchorId="020F2B96" wp14:editId="60B6B99A">
+            <wp:extent cx="4688208" cy="3774609"/>
+            <wp:effectExtent l="0" t="0" r="0" b="0"/>
+            <wp:docPr id="2" name="Picture 2" descr="Chart, scatter chart&#10;&#10;Description automatically generated"/>
+            <wp:cNvGraphicFramePr>
+              <a:graphicFrameLocks xmlns:a="http://schemas.openxmlformats.org/drawingml/2006/main" noChangeAspect="1"/>
+            </wp:cNvGraphicFramePr>
+            <a:graphic xmlns:a="http://schemas.openxmlformats.org/drawingml/2006/main">
+              <a:graphicData uri="http://schemas.openxmlformats.org/drawingml/2006/picture">
+                <pic:pic xmlns:pic="http://schemas.openxmlformats.org/drawingml/2006/picture">
+                  <pic:nvPicPr>
+                    <pic:cNvPr id="2" name="Picture 2" descr="Chart, scatter chart&#10;&#10;Description automatically generated"/>
+                    <pic:cNvPicPr/>
+                  </pic:nvPicPr>
+                  <pic:blipFill>
+                    <a:blip r:embed="rId8"/>
+                    <a:stretch>
+                      <a:fillRect/>
+                    </a:stretch>
+                  </pic:blipFill>
+                  <pic:spPr>
+                    <a:xfrm>
+                      <a:off x="0" y="0"/>
+                      <a:ext cx="4698983" cy="3783284"/>
+                    </a:xfrm>
+                    <a:prstGeom prst="rect">
+                      <a:avLst/>
+                    </a:prstGeom>
+                  </pic:spPr>
+                </pic:pic>
+              </a:graphicData>
+            </a:graphic>
+          </wp:inline>
+        </w:drawing>
+      </w:r>
+    </w:p>
+    <w:p>
+      <w:pPr>
+        <w:pStyle w:val="ListParagraph"/>
+        <w:ind w:left="1080"/>
+      </w:pPr>
+    </w:p>
+    <w:p>
+      <w:pPr>
+        <w:pStyle w:val="ListParagraph"/>
+        <w:numPr>
+          <w:ilvl w:val="0"/>
+          <w:numId w:val="7"/>
+        </w:numPr>
+      </w:pPr>
+      <w:r>
+        <w:t>Attempts to linearly model the vaccination rate:</w:t>
+      </w:r>
+    </w:p>
+    <w:p>
+      <w:pPr>
+        <w:pStyle w:val="ListParagraph"/>
+        <w:numPr>
+          <w:ilvl w:val="0"/>
+          <w:numId w:val="8"/>
+        </w:numPr>
+      </w:pPr>
+      <w:r>
+        <w:t xml:space="preserve">Model1: </w:t>
+      </w:r>
+      <w:proofErr w:type="spellStart"/>
+      <w:r>
+        <w:t>vaccine_rate</w:t>
+      </w:r>
+      <w:proofErr w:type="spellEnd"/>
+      <w:r>
+        <w:t xml:space="preserve"> ~ </w:t>
+      </w:r>
+      <w:r>
+        <w:t>P</w:t>
+      </w:r>
+      <w:r>
+        <w:t>opulation</w:t>
+      </w:r>
+    </w:p>
+    <w:p>
+      <w:pPr>
+        <w:pStyle w:val="ListParagraph"/>
+        <w:ind w:left="1440"/>
+      </w:pPr>
+      <w:r>
+        <w:t>R</w:t>
+      </w:r>
+      <w:r>
+        <w:rPr>
+          <w:vertAlign w:val="superscript"/>
+        </w:rPr>
+        <w:t>2</w:t>
+      </w:r>
+      <w:r>
+        <w:t xml:space="preserve"> = </w:t>
+      </w:r>
+      <w:r>
+        <w:t>0.004795</w:t>
+      </w:r>
+      <w:r>
+        <w:t xml:space="preserve"> : too low</w:t>
+      </w:r>
+    </w:p>
+    <w:p>
+      <w:pPr>
+        <w:pStyle w:val="ListParagraph"/>
+        <w:ind w:left="1440"/>
+      </w:pPr>
+    </w:p>
+    <w:p>
+      <w:pPr>
+        <w:pStyle w:val="ListParagraph"/>
+        <w:numPr>
+          <w:ilvl w:val="0"/>
+          <w:numId w:val="8"/>
+        </w:numPr>
+      </w:pPr>
+      <w:r>
+        <w:t xml:space="preserve">Model2: </w:t>
+      </w:r>
+      <w:proofErr w:type="spellStart"/>
+      <w:r>
+        <w:t>vaccine_rate</w:t>
+      </w:r>
+      <w:proofErr w:type="spellEnd"/>
+      <w:r>
+        <w:t xml:space="preserve"> ~ </w:t>
+      </w:r>
+      <w:r>
+        <w:t xml:space="preserve"> </w:t>
+      </w:r>
+      <w:r>
+        <w:t>‘Hospital beds (per 10 000 population)’</w:t>
+      </w:r>
+    </w:p>
+    <w:p>
+      <w:pPr>
+        <w:pStyle w:val="ListParagraph"/>
+        <w:ind w:left="1440"/>
+      </w:pPr>
+      <w:r>
+        <w:t>R</w:t>
+      </w:r>
+      <w:r>
+        <w:rPr>
+          <w:vertAlign w:val="superscript"/>
+        </w:rPr>
+        <w:t>2</w:t>
+      </w:r>
+      <w:r>
+        <w:t xml:space="preserve"> = </w:t>
+      </w:r>
+      <w:r>
+        <w:t>0.05712</w:t>
+      </w:r>
+      <w:r>
+        <w:t xml:space="preserve"> : too low</w:t>
+      </w:r>
+    </w:p>
+    <w:p>
+      <w:pPr>
+        <w:pStyle w:val="ListParagraph"/>
+        <w:ind w:left="1440"/>
+      </w:pPr>
+    </w:p>
+    <w:p>
+      <w:pPr>
+        <w:pStyle w:val="ListParagraph"/>
+        <w:numPr>
+          <w:ilvl w:val="0"/>
+          <w:numId w:val="8"/>
+        </w:numPr>
+      </w:pPr>
+      <w:r>
+        <w:t xml:space="preserve">Model3: </w:t>
+      </w:r>
+      <w:proofErr w:type="spellStart"/>
+      <w:r>
+        <w:t>vaccine_rate</w:t>
+      </w:r>
+      <w:proofErr w:type="spellEnd"/>
+      <w:r>
+        <w:t xml:space="preserve"> ~ </w:t>
+      </w:r>
+      <w:r>
+        <w:t>SP.DYN.AMRT</w:t>
+      </w:r>
+    </w:p>
+    <w:p>
+      <w:pPr>
+        <w:pStyle w:val="ListParagraph"/>
+        <w:ind w:left="1440"/>
+      </w:pPr>
+      <w:r>
+        <w:t>R</w:t>
+      </w:r>
+      <w:r>
+        <w:rPr>
+          <w:vertAlign w:val="superscript"/>
+        </w:rPr>
+        <w:t>2</w:t>
+      </w:r>
+      <w:r>
+        <w:t xml:space="preserve"> =</w:t>
+      </w:r>
+      <w:r>
+        <w:t xml:space="preserve"> </w:t>
+      </w:r>
+      <w:r>
+        <w:t>0.5006</w:t>
+      </w:r>
+      <w:r>
+        <w:t xml:space="preserve"> : </w:t>
+      </w:r>
+      <w:r>
+        <w:t>acceptable</w:t>
+      </w:r>
+    </w:p>
+    <w:p>
+      <w:pPr>
+        <w:pStyle w:val="ListParagraph"/>
+        <w:ind w:left="1440"/>
+      </w:pPr>
+    </w:p>
+    <w:p>
+      <w:pPr>
+        <w:pStyle w:val="ListParagraph"/>
+        <w:numPr>
+          <w:ilvl w:val="0"/>
+          <w:numId w:val="8"/>
+        </w:numPr>
+      </w:pPr>
+      <w:r>
+        <w:t xml:space="preserve">Model4: </w:t>
+      </w:r>
+      <w:proofErr w:type="spellStart"/>
+      <w:r>
+        <w:t>vaccine_rate</w:t>
+      </w:r>
+      <w:proofErr w:type="spellEnd"/>
+      <w:r>
+        <w:t xml:space="preserve"> ~</w:t>
+      </w:r>
+      <w:r>
+        <w:t xml:space="preserve"> </w:t>
+      </w:r>
+      <w:r>
+        <w:t>SP.DYN.LE00.IN</w:t>
+      </w:r>
+    </w:p>
+    <w:p>
+      <w:pPr>
+        <w:pStyle w:val="ListParagraph"/>
+        <w:ind w:left="1440"/>
+      </w:pPr>
+      <w:r>
+        <w:t>R</w:t>
+      </w:r>
+      <w:r>
+        <w:rPr>
+          <w:vertAlign w:val="superscript"/>
+        </w:rPr>
+        <w:t>2</w:t>
+      </w:r>
+      <w:r>
+        <w:t xml:space="preserve"> = </w:t>
+      </w:r>
+      <w:r>
+        <w:t>0.5903</w:t>
+      </w:r>
+      <w:r>
+        <w:t xml:space="preserve">: </w:t>
+      </w:r>
+      <w:r>
+        <w:t>acceptable</w:t>
+      </w:r>
+    </w:p>
+    <w:p>
+      <w:pPr>
+        <w:pStyle w:val="ListParagraph"/>
+        <w:ind w:left="1440"/>
+      </w:pPr>
+    </w:p>
+    <w:p>
+      <w:pPr>
+        <w:pStyle w:val="ListParagraph"/>
+        <w:numPr>
+          <w:ilvl w:val="0"/>
+          <w:numId w:val="8"/>
+        </w:numPr>
+      </w:pPr>
+      <w:r>
+        <w:t xml:space="preserve">Model5: </w:t>
+      </w:r>
+      <w:proofErr w:type="spellStart"/>
+      <w:r>
+        <w:t>vaccine_rate</w:t>
+      </w:r>
+      <w:proofErr w:type="spellEnd"/>
+      <w:r>
+        <w:t xml:space="preserve"> ~ </w:t>
+      </w:r>
+      <w:r>
+        <w:t>Proportion_</w:t>
+      </w:r>
+      <w:r>
+        <w:t>65UP</w:t>
+      </w:r>
+    </w:p>
+    <w:p>
+      <w:pPr>
+        <w:pStyle w:val="ListParagraph"/>
+        <w:ind w:left="1440"/>
+      </w:pPr>
+      <w:r>
+        <w:t>R</w:t>
+      </w:r>
+      <w:r>
+        <w:rPr>
+          <w:vertAlign w:val="superscript"/>
+        </w:rPr>
+        <w:t>2</w:t>
+      </w:r>
+      <w:r>
+        <w:t xml:space="preserve"> = </w:t>
+      </w:r>
+      <w:r>
+        <w:t>0.2154</w:t>
+      </w:r>
+      <w:r>
+        <w:t xml:space="preserve"> : low</w:t>
+      </w:r>
+    </w:p>
+    <w:p>
+      <w:pPr>
+        <w:pStyle w:val="ListParagraph"/>
+        <w:ind w:left="1440"/>
+      </w:pPr>
+    </w:p>
+    <w:p>
+      <w:pPr>
+        <w:pStyle w:val="ListParagraph"/>
+        <w:numPr>
+          <w:ilvl w:val="0"/>
+          <w:numId w:val="8"/>
+        </w:numPr>
+      </w:pPr>
+      <w:r>
+        <w:t xml:space="preserve">Model6: </w:t>
+      </w:r>
+      <w:proofErr w:type="spellStart"/>
+      <w:r>
+        <w:t>vaccine_rate</w:t>
+      </w:r>
+      <w:proofErr w:type="spellEnd"/>
+      <w:r>
+        <w:t xml:space="preserve"> ~</w:t>
+      </w:r>
+      <w:r>
+        <w:t xml:space="preserve"> </w:t>
+      </w:r>
+      <w:r>
+        <w:t>Proportion_1564</w:t>
+      </w:r>
+    </w:p>
+    <w:p>
+      <w:pPr>
+        <w:pStyle w:val="ListParagraph"/>
+        <w:ind w:left="1440"/>
+      </w:pPr>
+      <w:r>
+        <w:t>R</w:t>
+      </w:r>
+      <w:r>
+        <w:rPr>
+          <w:vertAlign w:val="superscript"/>
+        </w:rPr>
+        <w:t>2</w:t>
+      </w:r>
+      <w:r>
+        <w:t xml:space="preserve"> = </w:t>
+      </w:r>
+      <w:r>
+        <w:t>0.2</w:t>
+      </w:r>
+      <w:r>
+        <w:t>862</w:t>
+      </w:r>
+      <w:r>
+        <w:t xml:space="preserve"> : low</w:t>
+      </w:r>
+    </w:p>
+    <w:p>
+      <w:pPr>
+        <w:pStyle w:val="ListParagraph"/>
+        <w:ind w:left="1440"/>
+      </w:pPr>
+    </w:p>
+    <w:p>
+      <w:pPr>
+        <w:pStyle w:val="ListParagraph"/>
+        <w:numPr>
+          <w:ilvl w:val="0"/>
+          <w:numId w:val="8"/>
+        </w:numPr>
+      </w:pPr>
+      <w:r>
+        <w:t>Model</w:t>
+      </w:r>
+      <w:r>
+        <w:t>7</w:t>
+      </w:r>
+      <w:r>
+        <w:t xml:space="preserve">: </w:t>
+      </w:r>
+      <w:proofErr w:type="spellStart"/>
+      <w:r>
+        <w:t>vaccine_rate</w:t>
+      </w:r>
+      <w:proofErr w:type="spellEnd"/>
+      <w:r>
+        <w:t xml:space="preserve"> ~</w:t>
+      </w:r>
+      <w:r>
+        <w:t xml:space="preserve"> </w:t>
+      </w:r>
+      <w:proofErr w:type="spellStart"/>
+      <w:r>
+        <w:t>Proportion_</w:t>
+      </w:r>
+      <w:r>
+        <w:t>urban</w:t>
+      </w:r>
+      <w:proofErr w:type="spellEnd"/>
+    </w:p>
+    <w:p>
+      <w:pPr>
+        <w:pStyle w:val="ListParagraph"/>
+        <w:ind w:left="1440"/>
+      </w:pPr>
+      <w:r>
+        <w:t>R</w:t>
+      </w:r>
+      <w:r>
+        <w:rPr>
+          <w:vertAlign w:val="superscript"/>
+        </w:rPr>
+        <w:t>2</w:t>
+      </w:r>
+      <w:r>
+        <w:t xml:space="preserve"> = </w:t>
+      </w:r>
+      <w:r>
+        <w:t>0.2</w:t>
+      </w:r>
+      <w:r>
+        <w:t>8</w:t>
+      </w:r>
+      <w:r>
+        <w:t>89</w:t>
+      </w:r>
+      <w:r>
+        <w:t xml:space="preserve"> : low</w:t>
+      </w:r>
+    </w:p>
+    <w:p>
+      <w:pPr>
+        <w:pStyle w:val="ListParagraph"/>
+        <w:ind w:left="1440"/>
+      </w:pPr>
+    </w:p>
+    <w:p>
+      <w:pPr>
+        <w:pStyle w:val="ListParagraph"/>
+        <w:numPr>
+          <w:ilvl w:val="0"/>
+          <w:numId w:val="8"/>
+        </w:numPr>
+      </w:pPr>
+      <w:r>
+        <w:t xml:space="preserve">Model8: </w:t>
+      </w:r>
+      <w:proofErr w:type="spellStart"/>
+      <w:r>
+        <w:t>vaccine_rate</w:t>
+      </w:r>
+      <w:proofErr w:type="spellEnd"/>
+      <w:r>
+        <w:t xml:space="preserve"> ~</w:t>
+      </w:r>
+      <w:r>
+        <w:t xml:space="preserve"> </w:t>
+      </w:r>
+      <w:r>
+        <w:t>SP.DYN.LE00.IN</w:t>
+      </w:r>
+      <w:r>
+        <w:t xml:space="preserve"> + </w:t>
+      </w:r>
+      <w:r>
+        <w:t>Proportion_65UP</w:t>
+      </w:r>
+    </w:p>
+    <w:p>
+      <w:pPr>
+        <w:pStyle w:val="ListParagraph"/>
+        <w:ind w:left="1440"/>
+      </w:pPr>
+      <w:r>
+        <w:lastRenderedPageBreak/>
+        <w:t>R</w:t>
+      </w:r>
+      <w:r>
+        <w:rPr>
+          <w:vertAlign w:val="superscript"/>
+        </w:rPr>
+        <w:t>2</w:t>
+      </w:r>
+      <w:r>
+        <w:t xml:space="preserve"> = </w:t>
+      </w:r>
+      <w:r>
+        <w:t>0.59</w:t>
+      </w:r>
+      <w:r>
+        <w:t>56</w:t>
+      </w:r>
+      <w:r>
+        <w:t xml:space="preserve">: </w:t>
+      </w:r>
+      <w:r>
+        <w:t>acceptable</w:t>
+      </w:r>
+    </w:p>
+    <w:p>
+      <w:pPr>
+        <w:pStyle w:val="ListParagraph"/>
+        <w:ind w:left="1440"/>
+      </w:pPr>
+    </w:p>
+    <w:p>
+      <w:pPr>
+        <w:pStyle w:val="ListParagraph"/>
+        <w:numPr>
+          <w:ilvl w:val="0"/>
+          <w:numId w:val="8"/>
+        </w:numPr>
+      </w:pPr>
+      <w:r>
+        <w:t>Model</w:t>
+      </w:r>
+      <w:r>
+        <w:t>9</w:t>
+      </w:r>
+      <w:r>
+        <w:t xml:space="preserve">: </w:t>
+      </w:r>
+      <w:proofErr w:type="spellStart"/>
+      <w:r>
+        <w:t>vaccine_rate</w:t>
+      </w:r>
+      <w:proofErr w:type="spellEnd"/>
+      <w:r>
+        <w:t xml:space="preserve"> ~ SP.DYN.LE00.IN + Proportion_65UP</w:t>
+      </w:r>
+      <w:r>
+        <w:t xml:space="preserve"> + </w:t>
+      </w:r>
+      <w:r>
+        <w:t>SP.DYN.AMRT</w:t>
+      </w:r>
+    </w:p>
+    <w:p>
+      <w:pPr>
+        <w:pStyle w:val="ListParagraph"/>
+        <w:ind w:left="1440"/>
+      </w:pPr>
+      <w:r>
+        <w:t>R</w:t>
+      </w:r>
+      <w:r>
+        <w:rPr>
+          <w:vertAlign w:val="superscript"/>
+        </w:rPr>
+        <w:t>2</w:t>
+      </w:r>
+      <w:r>
+        <w:t xml:space="preserve"> = </w:t>
+      </w:r>
+      <w:r>
+        <w:t>0.5</w:t>
+      </w:r>
+      <w:r>
+        <w:t>842</w:t>
+      </w:r>
+      <w:r>
+        <w:t xml:space="preserve"> : </w:t>
+      </w:r>
+      <w:r>
+        <w:t>acceptable</w:t>
+      </w:r>
+    </w:p>
+    <w:p>
+      <w:pPr>
+        <w:pStyle w:val="ListParagraph"/>
+        <w:ind w:left="1440"/>
+      </w:pPr>
+    </w:p>
+    <w:p>
+      <w:pPr>
+        <w:pStyle w:val="ListParagraph"/>
+        <w:numPr>
+          <w:ilvl w:val="0"/>
+          <w:numId w:val="8"/>
+        </w:numPr>
+      </w:pPr>
+      <w:r>
+        <w:t>Model</w:t>
+      </w:r>
+      <w:r>
+        <w:t>10</w:t>
+      </w:r>
+      <w:r>
+        <w:t xml:space="preserve">: </w:t>
+      </w:r>
+      <w:proofErr w:type="spellStart"/>
+      <w:r>
+        <w:t>vaccine_rate</w:t>
+      </w:r>
+      <w:proofErr w:type="spellEnd"/>
+      <w:r>
+        <w:t xml:space="preserve"> ~ SP.DYN.LE00.IN + Proportion_65UP +</w:t>
+      </w:r>
+      <w:r>
+        <w:t xml:space="preserve"> </w:t>
+      </w:r>
+      <w:r>
+        <w:t>‘Hospital beds (per 10 000 population)’</w:t>
+      </w:r>
+    </w:p>
+    <w:p>
+      <w:pPr>
+        <w:pStyle w:val="ListParagraph"/>
+        <w:ind w:left="1440"/>
+      </w:pPr>
+      <w:r>
+        <w:t>R</w:t>
+      </w:r>
+      <w:r>
+        <w:rPr>
+          <w:vertAlign w:val="superscript"/>
+        </w:rPr>
+        <w:t>2</w:t>
+      </w:r>
+      <w:r>
+        <w:t xml:space="preserve"> = </w:t>
+      </w:r>
+      <w:r>
+        <w:t>0.5</w:t>
+      </w:r>
+      <w:r>
+        <w:t xml:space="preserve">968 : </w:t>
+      </w:r>
+      <w:r>
+        <w:t>acceptable</w:t>
+      </w:r>
+    </w:p>
+    <w:p>
+      <w:pPr>
+        <w:pStyle w:val="ListParagraph"/>
+        <w:ind w:left="1440"/>
+      </w:pPr>
+    </w:p>
+    <w:p>
+      <w:pPr>
+        <w:pStyle w:val="ListParagraph"/>
+        <w:ind w:left="1440"/>
+      </w:pPr>
+      <w:r>
+        <w:t>Summary of R</w:t>
+      </w:r>
+      <w:r>
+        <w:rPr>
+          <w:vertAlign w:val="superscript"/>
+        </w:rPr>
+        <w:t>2</w:t>
+      </w:r>
+      <w:r>
+        <w:t xml:space="preserve"> of 10 models:</w:t>
+      </w:r>
+    </w:p>
+    <w:p>
+      <w:pPr>
+        <w:pStyle w:val="ListParagraph"/>
+        <w:ind w:left="1440"/>
+      </w:pPr>
+      <w:r>
+        <w:rPr>
+          <w:noProof/>
+        </w:rPr>
+        <w:drawing>
+          <wp:inline distT="0" distB="0" distL="0" distR="0" wp14:anchorId="2B2D7046" wp14:editId="2BE82EBE">
+            <wp:extent cx="5018366" cy="4228617"/>
+            <wp:effectExtent l="0" t="0" r="0" b="635"/>
+            <wp:docPr id="3" name="Picture 3" descr="Chart, bar chart&#10;&#10;Description automatically generated"/>
+            <wp:cNvGraphicFramePr>
+              <a:graphicFrameLocks xmlns:a="http://schemas.openxmlformats.org/drawingml/2006/main" noChangeAspect="1"/>
+            </wp:cNvGraphicFramePr>
+            <a:graphic xmlns:a="http://schemas.openxmlformats.org/drawingml/2006/main">
+              <a:graphicData uri="http://schemas.openxmlformats.org/drawingml/2006/picture">
+                <pic:pic xmlns:pic="http://schemas.openxmlformats.org/drawingml/2006/picture">
+                  <pic:nvPicPr>
+                    <pic:cNvPr id="3" name="Picture 3" descr="Chart, bar chart&#10;&#10;Description automatically generated"/>
+                    <pic:cNvPicPr/>
+                  </pic:nvPicPr>
+                  <pic:blipFill>
+                    <a:blip r:embed="rId9"/>
+                    <a:stretch>
+                      <a:fillRect/>
+                    </a:stretch>
+                  </pic:blipFill>
+                  <pic:spPr>
+                    <a:xfrm>
+                      <a:off x="0" y="0"/>
+                      <a:ext cx="5033685" cy="4241525"/>
+                    </a:xfrm>
+                    <a:prstGeom prst="rect">
+                      <a:avLst/>
+                    </a:prstGeom>
+                  </pic:spPr>
+                </pic:pic>
+              </a:graphicData>
+            </a:graphic>
+          </wp:inline>
+        </w:drawing>
+      </w:r>
+    </w:p>
+    <w:p>
+      <w:pPr>
+        <w:pStyle w:val="ListParagraph"/>
+        <w:numPr>
+          <w:ilvl w:val="0"/>
+          <w:numId w:val="7"/>
+        </w:numPr>
+      </w:pPr>
+      <w:r>
+        <w:t>Conclusion:</w:t>
+      </w:r>
+    </w:p>
+    <w:p>
+      <w:pPr>
+        <w:pStyle w:val="ListParagraph"/>
+        <w:ind w:left="1080"/>
+      </w:pPr>
+      <w:r>
+        <w:t>Model</w:t>
+      </w:r>
+      <w:r>
+        <w:t>1</w:t>
+      </w:r>
+      <w:r>
+        <w:t>, model2, model5, model6, model7 have low values of R</w:t>
+      </w:r>
+      <w:r>
+        <w:rPr>
+          <w:vertAlign w:val="superscript"/>
+        </w:rPr>
+        <w:t>2</w:t>
+      </w:r>
+      <w:r>
+        <w:t xml:space="preserve"> demonstrating that the population of a country, the ratio of hospital bed per 10,000 population, the proportion of population ages 65 and above, </w:t>
+      </w:r>
+      <w:r>
+        <w:t xml:space="preserve">the proportion of population ages </w:t>
+      </w:r>
+      <w:r>
+        <w:t xml:space="preserve">15-64, </w:t>
+      </w:r>
+      <w:r>
+        <w:t xml:space="preserve">the proportion of </w:t>
+      </w:r>
+      <w:r>
+        <w:t xml:space="preserve">urban </w:t>
+      </w:r>
+      <w:r>
+        <w:t>population</w:t>
+      </w:r>
+      <w:r>
+        <w:t xml:space="preserve"> </w:t>
+      </w:r>
+      <w:r>
+        <w:t>do not</w:t>
+      </w:r>
+      <w:r>
+        <w:t xml:space="preserve"> </w:t>
+      </w:r>
+      <w:r>
+        <w:t>affect</w:t>
+      </w:r>
+      <w:r>
+        <w:t xml:space="preserve"> the model.</w:t>
+      </w:r>
+      <w:r>
+        <w:t xml:space="preserve"> Therefore, p</w:t>
+      </w:r>
+      <w:r>
+        <w:t>opulation size, population composition, as well as infrastructure of the health care system</w:t>
+      </w:r>
+      <w:r>
+        <w:t xml:space="preserve"> are not necessarily the reasons for high or low </w:t>
+      </w:r>
+      <w:r>
+        <w:t xml:space="preserve">Covid </w:t>
+      </w:r>
+      <w:r>
+        <w:t>vaccination rate.</w:t>
+      </w:r>
+    </w:p>
+    <w:p>
+      <w:pPr>
+        <w:pStyle w:val="ListParagraph"/>
+        <w:ind w:left="1080"/>
+      </w:pPr>
+      <w:r>
+        <w:t>Model3, model4, model8, model9, model10 have R</w:t>
+      </w:r>
+      <w:r>
+        <w:rPr>
+          <w:vertAlign w:val="superscript"/>
+        </w:rPr>
+        <w:t>2</w:t>
+      </w:r>
+      <w:r>
+        <w:t xml:space="preserve"> above 0.5 </w:t>
+      </w:r>
+      <w:r>
+        <w:t xml:space="preserve">showing that </w:t>
+      </w:r>
+      <w:r>
+        <w:t>the ind</w:t>
+      </w:r>
+      <w:r>
+        <w:t>ices</w:t>
+      </w:r>
+      <w:r>
+        <w:t xml:space="preserve"> of life expectancy at birth</w:t>
+      </w:r>
+      <w:r>
+        <w:t xml:space="preserve"> and</w:t>
+      </w:r>
+      <w:r>
+        <w:t xml:space="preserve"> mortality rate</w:t>
+      </w:r>
+      <w:r>
+        <w:t xml:space="preserve"> are more likely to affect the model.</w:t>
+      </w:r>
+      <w:r>
+        <w:t xml:space="preserve"> </w:t>
+      </w:r>
+      <w:r>
+        <w:t xml:space="preserve">This reflects that life quality or other certain aspects that contribute to high average life expectancy of civilians are more likely to affect the </w:t>
+      </w:r>
+      <w:r>
+        <w:t xml:space="preserve">Covid </w:t>
+      </w:r>
+      <w:r>
+        <w:t>vaccination rate.</w:t>
+      </w:r>
+    </w:p>
     <w:sectPr>
-      <w:footerReference w:type="default" r:id="rId8"/>
+      <w:footerReference w:type="default" r:id="rId10"/>
       <w:pgSz w:w="12240" w:h="15840"/>
       <w:pgMar w:top="1440" w:right="1440" w:bottom="1440" w:left="1440" w:header="720" w:footer="720" w:gutter="0"/>
       <w:cols w:space="720"/>
@@ -1186,6 +2363,95 @@
     </w:lvl>
   </w:abstractNum>
   <w:abstractNum w:abstractNumId="1" w15:restartNumberingAfterBreak="0">
+    <w:nsid w:val="19840574"/>
+    <w:multiLevelType w:val="hybridMultilevel"/>
+    <w:tmpl w:val="E6E8FE8E"/>
+    <w:lvl w:ilvl="0" w:tplc="EA68368C">
+      <w:start w:val="1"/>
+      <w:numFmt w:val="decimal"/>
+      <w:lvlText w:val="%1."/>
+      <w:lvlJc w:val="left"/>
+      <w:pPr>
+        <w:ind w:left="1080" w:hanging="360"/>
+      </w:pPr>
+      <w:rPr>
+        <w:rFonts w:hint="default"/>
+      </w:rPr>
+    </w:lvl>
+    <w:lvl w:ilvl="1" w:tplc="04090019" w:tentative="1">
+      <w:start w:val="1"/>
+      <w:numFmt w:val="lowerLetter"/>
+      <w:lvlText w:val="%2."/>
+      <w:lvlJc w:val="left"/>
+      <w:pPr>
+        <w:ind w:left="1800" w:hanging="360"/>
+      </w:pPr>
+    </w:lvl>
+    <w:lvl w:ilvl="2" w:tplc="0409001B" w:tentative="1">
+      <w:start w:val="1"/>
+      <w:numFmt w:val="lowerRoman"/>
+      <w:lvlText w:val="%3."/>
+      <w:lvlJc w:val="right"/>
+      <w:pPr>
+        <w:ind w:left="2520" w:hanging="180"/>
+      </w:pPr>
+    </w:lvl>
+    <w:lvl w:ilvl="3" w:tplc="0409000F" w:tentative="1">
+      <w:start w:val="1"/>
+      <w:numFmt w:val="decimal"/>
+      <w:lvlText w:val="%4."/>
+      <w:lvlJc w:val="left"/>
+      <w:pPr>
+        <w:ind w:left="3240" w:hanging="360"/>
+      </w:pPr>
+    </w:lvl>
+    <w:lvl w:ilvl="4" w:tplc="04090019" w:tentative="1">
+      <w:start w:val="1"/>
+      <w:numFmt w:val="lowerLetter"/>
+      <w:lvlText w:val="%5."/>
+      <w:lvlJc w:val="left"/>
+      <w:pPr>
+        <w:ind w:left="3960" w:hanging="360"/>
+      </w:pPr>
+    </w:lvl>
+    <w:lvl w:ilvl="5" w:tplc="0409001B" w:tentative="1">
+      <w:start w:val="1"/>
+      <w:numFmt w:val="lowerRoman"/>
+      <w:lvlText w:val="%6."/>
+      <w:lvlJc w:val="right"/>
+      <w:pPr>
+        <w:ind w:left="4680" w:hanging="180"/>
+      </w:pPr>
+    </w:lvl>
+    <w:lvl w:ilvl="6" w:tplc="0409000F" w:tentative="1">
+      <w:start w:val="1"/>
+      <w:numFmt w:val="decimal"/>
+      <w:lvlText w:val="%7."/>
+      <w:lvlJc w:val="left"/>
+      <w:pPr>
+        <w:ind w:left="5400" w:hanging="360"/>
+      </w:pPr>
+    </w:lvl>
+    <w:lvl w:ilvl="7" w:tplc="04090019" w:tentative="1">
+      <w:start w:val="1"/>
+      <w:numFmt w:val="lowerLetter"/>
+      <w:lvlText w:val="%8."/>
+      <w:lvlJc w:val="left"/>
+      <w:pPr>
+        <w:ind w:left="6120" w:hanging="360"/>
+      </w:pPr>
+    </w:lvl>
+    <w:lvl w:ilvl="8" w:tplc="0409001B" w:tentative="1">
+      <w:start w:val="1"/>
+      <w:numFmt w:val="lowerRoman"/>
+      <w:lvlText w:val="%9."/>
+      <w:lvlJc w:val="right"/>
+      <w:pPr>
+        <w:ind w:left="6840" w:hanging="180"/>
+      </w:pPr>
+    </w:lvl>
+  </w:abstractNum>
+  <w:abstractNum w:abstractNumId="2" w15:restartNumberingAfterBreak="0">
     <w:nsid w:val="215A2AE7"/>
     <w:multiLevelType w:val="hybridMultilevel"/>
     <w:tmpl w:val="0106B5E0"/>
@@ -1298,7 +2564,7 @@
       </w:rPr>
     </w:lvl>
   </w:abstractNum>
-  <w:abstractNum w:abstractNumId="2" w15:restartNumberingAfterBreak="0">
+  <w:abstractNum w:abstractNumId="3" w15:restartNumberingAfterBreak="0">
     <w:nsid w:val="403C71F2"/>
     <w:multiLevelType w:val="hybridMultilevel"/>
     <w:tmpl w:val="EA648A50"/>
@@ -1411,7 +2677,96 @@
       </w:rPr>
     </w:lvl>
   </w:abstractNum>
-  <w:abstractNum w:abstractNumId="3" w15:restartNumberingAfterBreak="0">
+  <w:abstractNum w:abstractNumId="4" w15:restartNumberingAfterBreak="0">
+    <w:nsid w:val="66621669"/>
+    <w:multiLevelType w:val="hybridMultilevel"/>
+    <w:tmpl w:val="62F27D76"/>
+    <w:lvl w:ilvl="0" w:tplc="6AAA98F4">
+      <w:start w:val="1"/>
+      <w:numFmt w:val="lowerLetter"/>
+      <w:lvlText w:val="%1."/>
+      <w:lvlJc w:val="left"/>
+      <w:pPr>
+        <w:ind w:left="1440" w:hanging="360"/>
+      </w:pPr>
+      <w:rPr>
+        <w:rFonts w:hint="default"/>
+      </w:rPr>
+    </w:lvl>
+    <w:lvl w:ilvl="1" w:tplc="04090019" w:tentative="1">
+      <w:start w:val="1"/>
+      <w:numFmt w:val="lowerLetter"/>
+      <w:lvlText w:val="%2."/>
+      <w:lvlJc w:val="left"/>
+      <w:pPr>
+        <w:ind w:left="2160" w:hanging="360"/>
+      </w:pPr>
+    </w:lvl>
+    <w:lvl w:ilvl="2" w:tplc="0409001B" w:tentative="1">
+      <w:start w:val="1"/>
+      <w:numFmt w:val="lowerRoman"/>
+      <w:lvlText w:val="%3."/>
+      <w:lvlJc w:val="right"/>
+      <w:pPr>
+        <w:ind w:left="2880" w:hanging="180"/>
+      </w:pPr>
+    </w:lvl>
+    <w:lvl w:ilvl="3" w:tplc="0409000F" w:tentative="1">
+      <w:start w:val="1"/>
+      <w:numFmt w:val="decimal"/>
+      <w:lvlText w:val="%4."/>
+      <w:lvlJc w:val="left"/>
+      <w:pPr>
+        <w:ind w:left="3600" w:hanging="360"/>
+      </w:pPr>
+    </w:lvl>
+    <w:lvl w:ilvl="4" w:tplc="04090019" w:tentative="1">
+      <w:start w:val="1"/>
+      <w:numFmt w:val="lowerLetter"/>
+      <w:lvlText w:val="%5."/>
+      <w:lvlJc w:val="left"/>
+      <w:pPr>
+        <w:ind w:left="4320" w:hanging="360"/>
+      </w:pPr>
+    </w:lvl>
+    <w:lvl w:ilvl="5" w:tplc="0409001B" w:tentative="1">
+      <w:start w:val="1"/>
+      <w:numFmt w:val="lowerRoman"/>
+      <w:lvlText w:val="%6."/>
+      <w:lvlJc w:val="right"/>
+      <w:pPr>
+        <w:ind w:left="5040" w:hanging="180"/>
+      </w:pPr>
+    </w:lvl>
+    <w:lvl w:ilvl="6" w:tplc="0409000F" w:tentative="1">
+      <w:start w:val="1"/>
+      <w:numFmt w:val="decimal"/>
+      <w:lvlText w:val="%7."/>
+      <w:lvlJc w:val="left"/>
+      <w:pPr>
+        <w:ind w:left="5760" w:hanging="360"/>
+      </w:pPr>
+    </w:lvl>
+    <w:lvl w:ilvl="7" w:tplc="04090019" w:tentative="1">
+      <w:start w:val="1"/>
+      <w:numFmt w:val="lowerLetter"/>
+      <w:lvlText w:val="%8."/>
+      <w:lvlJc w:val="left"/>
+      <w:pPr>
+        <w:ind w:left="6480" w:hanging="360"/>
+      </w:pPr>
+    </w:lvl>
+    <w:lvl w:ilvl="8" w:tplc="0409001B" w:tentative="1">
+      <w:start w:val="1"/>
+      <w:numFmt w:val="lowerRoman"/>
+      <w:lvlText w:val="%9."/>
+      <w:lvlJc w:val="right"/>
+      <w:pPr>
+        <w:ind w:left="7200" w:hanging="180"/>
+      </w:pPr>
+    </w:lvl>
+  </w:abstractNum>
+  <w:abstractNum w:abstractNumId="5" w15:restartNumberingAfterBreak="0">
     <w:nsid w:val="719115A0"/>
     <w:multiLevelType w:val="hybridMultilevel"/>
     <w:tmpl w:val="2D8803FA"/>
@@ -1500,7 +2855,7 @@
       </w:pPr>
     </w:lvl>
   </w:abstractNum>
-  <w:abstractNum w:abstractNumId="4" w15:restartNumberingAfterBreak="0">
+  <w:abstractNum w:abstractNumId="6" w15:restartNumberingAfterBreak="0">
     <w:nsid w:val="7DD9344F"/>
     <w:multiLevelType w:val="hybridMultilevel"/>
     <w:tmpl w:val="0016BF38"/>
@@ -1589,7 +2944,7 @@
       </w:pPr>
     </w:lvl>
   </w:abstractNum>
-  <w:abstractNum w:abstractNumId="5" w15:restartNumberingAfterBreak="0">
+  <w:abstractNum w:abstractNumId="7" w15:restartNumberingAfterBreak="0">
     <w:nsid w:val="7E8B74D0"/>
     <w:multiLevelType w:val="hybridMultilevel"/>
     <w:tmpl w:val="948EA716"/>
@@ -1679,22 +3034,28 @@
     </w:lvl>
   </w:abstractNum>
   <w:num w:numId="1">
-    <w:abstractNumId w:val="4"/>
+    <w:abstractNumId w:val="6"/>
   </w:num>
   <w:num w:numId="2">
-    <w:abstractNumId w:val="3"/>
+    <w:abstractNumId w:val="5"/>
   </w:num>
   <w:num w:numId="3">
-    <w:abstractNumId w:val="1"/>
+    <w:abstractNumId w:val="2"/>
   </w:num>
   <w:num w:numId="4">
     <w:abstractNumId w:val="0"/>
   </w:num>
   <w:num w:numId="5">
-    <w:abstractNumId w:val="2"/>
+    <w:abstractNumId w:val="3"/>
   </w:num>
   <w:num w:numId="6">
-    <w:abstractNumId w:val="5"/>
+    <w:abstractNumId w:val="7"/>
+  </w:num>
+  <w:num w:numId="7">
+    <w:abstractNumId w:val="1"/>
+  </w:num>
+  <w:num w:numId="8">
+    <w:abstractNumId w:val="4"/>
   </w:num>
 </w:numbering>
 </file>

</xml_diff>